<commit_message>
Misplaced Signature File challenge done
Co-authored-by: rabarbartek <polishgunner13@gmail.com>
Co-authored-by: Hurin0 <b.zurakowski@gmail.com>
</commit_message>
<xml_diff>
--- a/4stars.docx
+++ b/4stars.docx
@@ -6,13 +6,58 @@
       <w:pPr>
         <w:pStyle w:val="Nagwek2"/>
       </w:pPr>
-      <w:r>
-        <w:t>Allowlist Bypass</w:t>
-      </w:r>
-    </w:p>
-    <w:p>
-      <w:r>
-        <w:t>Zadanie jest podobne do wcześniejszego jednogwiazdkowego wyzwania Unvalidated Redirects. Dlatego do jego wykonania przystąpiono w podobny sposób – wyszukując redirect w Debuggerze w DevTools:</w:t>
+      <w:proofErr w:type="spellStart"/>
+      <w:r>
+        <w:t>Allowlist</w:t>
+      </w:r>
+      <w:proofErr w:type="spellEnd"/>
+      <w:r>
+        <w:t xml:space="preserve"> Bypass</w:t>
+      </w:r>
+    </w:p>
+    <w:p>
+      <w:r>
+        <w:t xml:space="preserve">Zadanie jest podobne do wcześniejszego jednogwiazdkowego wyzwania </w:t>
+      </w:r>
+      <w:proofErr w:type="spellStart"/>
+      <w:r>
+        <w:t>Unvalidated</w:t>
+      </w:r>
+      <w:proofErr w:type="spellEnd"/>
+      <w:r>
+        <w:t xml:space="preserve"> </w:t>
+      </w:r>
+      <w:proofErr w:type="spellStart"/>
+      <w:r>
+        <w:t>Redirects</w:t>
+      </w:r>
+      <w:proofErr w:type="spellEnd"/>
+      <w:r>
+        <w:t xml:space="preserve">. Dlatego do jego wykonania przystąpiono w podobny sposób – wyszukując </w:t>
+      </w:r>
+      <w:proofErr w:type="spellStart"/>
+      <w:r>
+        <w:t>redirect</w:t>
+      </w:r>
+      <w:proofErr w:type="spellEnd"/>
+      <w:r>
+        <w:t xml:space="preserve"> w </w:t>
+      </w:r>
+      <w:proofErr w:type="spellStart"/>
+      <w:r>
+        <w:t>Debuggerze</w:t>
+      </w:r>
+      <w:proofErr w:type="spellEnd"/>
+      <w:r>
+        <w:t xml:space="preserve"> w </w:t>
+      </w:r>
+      <w:proofErr w:type="spellStart"/>
+      <w:r>
+        <w:t>DevTools</w:t>
+      </w:r>
+      <w:proofErr w:type="spellEnd"/>
+      <w:r>
+        <w:t>:</w:t>
       </w:r>
     </w:p>
     <w:p>
@@ -59,7 +104,15 @@
     </w:p>
     <w:p>
       <w:r>
-        <w:t>Jak widać, przekierowania można dokonać za pomocą ścieżki /redirect?to=&lt;adres&gt;.</w:t>
+        <w:t>Jak widać, przekierowania można dokonać za pomocą ścieżki /</w:t>
+      </w:r>
+      <w:proofErr w:type="spellStart"/>
+      <w:r>
+        <w:t>redirect?to</w:t>
+      </w:r>
+      <w:proofErr w:type="spellEnd"/>
+      <w:r>
+        <w:t>=&lt;adres&gt;.</w:t>
       </w:r>
       <w:r>
         <w:t xml:space="preserve"> Rozpoczęto testowanie wszystkich linków po kolei:</w:t>
@@ -595,7 +648,15 @@
     </w:p>
     <w:p>
       <w:r>
-        <w:t>Wyzwanie polega na znalezieniu ścieżki na serwerze, która zawiera logi. W tym celu użyto narzędzia DirBuster, używając gotowej listy z popularnymi słowami, która już znajduje się w Kali Linux:</w:t>
+        <w:t xml:space="preserve">Wyzwanie polega na znalezieniu ścieżki na serwerze, która zawiera logi. W tym celu użyto narzędzia </w:t>
+      </w:r>
+      <w:proofErr w:type="spellStart"/>
+      <w:r>
+        <w:t>DirBuster</w:t>
+      </w:r>
+      <w:proofErr w:type="spellEnd"/>
+      <w:r>
+        <w:t>, używając gotowej listy z popularnymi słowami, która już znajduje się w Kali Linux:</w:t>
       </w:r>
     </w:p>
     <w:p>
@@ -646,7 +707,39 @@
     <w:p>
       <w:r>
         <w:lastRenderedPageBreak/>
-        <w:t>Niestety DirBuster wszystkie zapytania oznaczał jako 200, dlatego ta droga jest nieprawidłowa. Spróbowano także dokonać enumeracji plików/katalogów za pomocą Intrudera (Burp Suite), lecz skutek był taki sam. Z tego powodu postanowiono poszukać wskazówek. Znaleziono podpowiedź, że warto poszukać w ścieżce /support. Jednak to nie dało żadnego wyniku:</w:t>
+        <w:t xml:space="preserve">Niestety </w:t>
+      </w:r>
+      <w:proofErr w:type="spellStart"/>
+      <w:r>
+        <w:t>DirBuster</w:t>
+      </w:r>
+      <w:proofErr w:type="spellEnd"/>
+      <w:r>
+        <w:t xml:space="preserve"> wszystkie zapytania oznaczał jako 200, dlatego ta droga jest nieprawidłowa. Spróbowano także dokonać enumeracji plików/katalogów za pomocą </w:t>
+      </w:r>
+      <w:proofErr w:type="spellStart"/>
+      <w:r>
+        <w:t>Intrudera</w:t>
+      </w:r>
+      <w:proofErr w:type="spellEnd"/>
+      <w:r>
+        <w:t xml:space="preserve"> (</w:t>
+      </w:r>
+      <w:proofErr w:type="spellStart"/>
+      <w:r>
+        <w:t>Burp</w:t>
+      </w:r>
+      <w:proofErr w:type="spellEnd"/>
+      <w:r>
+        <w:t xml:space="preserve"> Suite), lecz skutek był taki sam. Z tego powodu postanowiono poszukać wskazówek. Znaleziono podpowiedź, że warto poszukać w ścieżce /</w:t>
+      </w:r>
+      <w:proofErr w:type="spellStart"/>
+      <w:r>
+        <w:t>support</w:t>
+      </w:r>
+      <w:proofErr w:type="spellEnd"/>
+      <w:r>
+        <w:t>. Jednak to nie dało żadnego wyniku:</w:t>
       </w:r>
     </w:p>
     <w:p>
@@ -693,7 +786,15 @@
     </w:p>
     <w:p>
       <w:r>
-        <w:t>Spróbowano do ścieżki dopisać /logs:</w:t>
+        <w:t>Spróbowano do ścieżki dopisać /</w:t>
+      </w:r>
+      <w:proofErr w:type="spellStart"/>
+      <w:r>
+        <w:t>logs</w:t>
+      </w:r>
+      <w:proofErr w:type="spellEnd"/>
+      <w:r>
+        <w:t>:</w:t>
       </w:r>
     </w:p>
     <w:p>
@@ -740,7 +841,23 @@
     </w:p>
     <w:p>
       <w:r>
-        <w:t>Udało się znaleźć 2 pliki access log, jednak zadanie nie zostało odznaczone jako ukończone w Score Board, dlatego postanowiono pobrać jeden z plików. Tym samym udało się ukończyć wyzwanie.</w:t>
+        <w:t xml:space="preserve">Udało się znaleźć 2 pliki </w:t>
+      </w:r>
+      <w:proofErr w:type="spellStart"/>
+      <w:r>
+        <w:t>access</w:t>
+      </w:r>
+      <w:proofErr w:type="spellEnd"/>
+      <w:r>
+        <w:t xml:space="preserve"> log, jednak zadanie nie zostało odznaczone jako ukończone w </w:t>
+      </w:r>
+      <w:proofErr w:type="spellStart"/>
+      <w:r>
+        <w:t>Score</w:t>
+      </w:r>
+      <w:proofErr w:type="spellEnd"/>
+      <w:r>
+        <w:t xml:space="preserve"> Board, dlatego postanowiono pobrać jeden z plików. Tym samym udało się ukończyć wyzwanie.</w:t>
       </w:r>
     </w:p>
     <w:p/>
@@ -748,15 +865,38 @@
       <w:pPr>
         <w:pStyle w:val="Nagwek2"/>
       </w:pPr>
-      <w:r>
-        <w:t>Forgotten Developer Backup</w:t>
+      <w:proofErr w:type="spellStart"/>
+      <w:r>
+        <w:t>Forgotten</w:t>
+      </w:r>
+      <w:proofErr w:type="spellEnd"/>
+      <w:r>
+        <w:t xml:space="preserve"> Developer Backup</w:t>
       </w:r>
       <w:r>
         <w:t xml:space="preserve"> &amp; </w:t>
       </w:r>
-      <w:r>
-        <w:t>Poison Null Byte</w:t>
-      </w:r>
+      <w:proofErr w:type="spellStart"/>
+      <w:r>
+        <w:t>Poison</w:t>
+      </w:r>
+      <w:proofErr w:type="spellEnd"/>
+      <w:r>
+        <w:t xml:space="preserve"> </w:t>
+      </w:r>
+      <w:proofErr w:type="spellStart"/>
+      <w:r>
+        <w:t>Null</w:t>
+      </w:r>
+      <w:proofErr w:type="spellEnd"/>
+      <w:r>
+        <w:t xml:space="preserve"> </w:t>
+      </w:r>
+      <w:proofErr w:type="spellStart"/>
+      <w:r>
+        <w:t>Byte</w:t>
+      </w:r>
+      <w:proofErr w:type="spellEnd"/>
     </w:p>
     <w:p>
       <w:r>
@@ -906,16 +1046,34 @@
     </w:p>
     <w:p>
       <w:r>
-        <w:t>Spróbowano pobrać inne z tych plików, aby poszukać jakichś wskazówek. Niestety nie udało się znaleźć nic interesującego. Poszukano podpowiedzi – okazuje się, że należy zastosować atak Null byte injection.</w:t>
-      </w:r>
-      <w:r>
-        <w:t xml:space="preserve"> Chodzi o dopisanie </w:t>
-      </w:r>
-      <w:r>
-        <w:t>%00</w:t>
-      </w:r>
-      <w:r>
-        <w:t xml:space="preserve"> przed rozszerzeniem:</w:t>
+        <w:t xml:space="preserve">Spróbowano pobrać inne z tych plików, aby poszukać jakichś wskazówek. Niestety nie udało się znaleźć nic interesującego. Poszukano podpowiedzi – okazuje się, że należy zastosować atak </w:t>
+      </w:r>
+      <w:proofErr w:type="spellStart"/>
+      <w:r>
+        <w:t>Null</w:t>
+      </w:r>
+      <w:proofErr w:type="spellEnd"/>
+      <w:r>
+        <w:t xml:space="preserve"> </w:t>
+      </w:r>
+      <w:proofErr w:type="spellStart"/>
+      <w:r>
+        <w:t>byte</w:t>
+      </w:r>
+      <w:proofErr w:type="spellEnd"/>
+      <w:r>
+        <w:t xml:space="preserve"> </w:t>
+      </w:r>
+      <w:proofErr w:type="spellStart"/>
+      <w:r>
+        <w:t>injection</w:t>
+      </w:r>
+      <w:proofErr w:type="spellEnd"/>
+      <w:r>
+        <w:t>.</w:t>
+      </w:r>
+      <w:r>
+        <w:t xml:space="preserve"> Chodzi o dopisanie %00 przed rozszerzeniem:</w:t>
       </w:r>
     </w:p>
     <w:p>
@@ -963,7 +1121,15 @@
     <w:p>
       <w:r>
         <w:lastRenderedPageBreak/>
-        <w:t>Tym razem strona odpowiedziała kodem 400. Prawdopodobnie URL interpretuje %00 jako inną wartość. Postanowiono zaenkodować w URL tę część:</w:t>
+        <w:t xml:space="preserve">Tym razem strona odpowiedziała kodem 400. Prawdopodobnie URL interpretuje %00 jako inną wartość. Postanowiono </w:t>
+      </w:r>
+      <w:proofErr w:type="spellStart"/>
+      <w:r>
+        <w:t>zaenkodować</w:t>
+      </w:r>
+      <w:proofErr w:type="spellEnd"/>
+      <w:r>
+        <w:t xml:space="preserve"> w URL tę część:</w:t>
       </w:r>
     </w:p>
     <w:p>
@@ -1068,8 +1234,13 @@
       <w:pPr>
         <w:pStyle w:val="Nagwek2"/>
       </w:pPr>
-      <w:r>
-        <w:t>Forgotten Sales Backup</w:t>
+      <w:proofErr w:type="spellStart"/>
+      <w:r>
+        <w:t>Forgotten</w:t>
+      </w:r>
+      <w:proofErr w:type="spellEnd"/>
+      <w:r>
+        <w:t xml:space="preserve"> Sales Backup</w:t>
       </w:r>
     </w:p>
     <w:p>
@@ -1132,16 +1303,42 @@
       <w:pPr>
         <w:pStyle w:val="Nagwek2"/>
       </w:pPr>
-      <w:r>
-        <w:t>Easter Egg</w:t>
-      </w:r>
+      <w:proofErr w:type="spellStart"/>
+      <w:r>
+        <w:t>Easter</w:t>
+      </w:r>
+      <w:proofErr w:type="spellEnd"/>
+      <w:r>
+        <w:t xml:space="preserve"> </w:t>
+      </w:r>
+      <w:proofErr w:type="spellStart"/>
+      <w:r>
+        <w:t>Egg</w:t>
+      </w:r>
+      <w:proofErr w:type="spellEnd"/>
     </w:p>
     <w:p>
       <w:r>
         <w:t xml:space="preserve">Wyzwanie jest związane z </w:t>
       </w:r>
       <w:r>
-        <w:t xml:space="preserve">pobraniem Easter Egga. </w:t>
+        <w:t xml:space="preserve">pobraniem </w:t>
+      </w:r>
+      <w:proofErr w:type="spellStart"/>
+      <w:r>
+        <w:t>Easter</w:t>
+      </w:r>
+      <w:proofErr w:type="spellEnd"/>
+      <w:r>
+        <w:t xml:space="preserve"> </w:t>
+      </w:r>
+      <w:proofErr w:type="spellStart"/>
+      <w:r>
+        <w:t>Egga</w:t>
+      </w:r>
+      <w:proofErr w:type="spellEnd"/>
+      <w:r>
+        <w:t xml:space="preserve">. </w:t>
       </w:r>
       <w:r>
         <w:t>Ponownie w katalogu /ftp można zauważyć docelowy plik – eastere.gg:</w:t>
@@ -1289,7 +1486,15 @@
     </w:p>
     <w:p>
       <w:r>
-        <w:t>Po pobraniu sprawdzono narzędziem cat, co znajduje się wewnątrz pliku:</w:t>
+        <w:t xml:space="preserve">Po pobraniu sprawdzono narzędziem </w:t>
+      </w:r>
+      <w:proofErr w:type="spellStart"/>
+      <w:r>
+        <w:t>cat</w:t>
+      </w:r>
+      <w:proofErr w:type="spellEnd"/>
+      <w:r>
+        <w:t>, co znajduje się wewnątrz pliku:</w:t>
       </w:r>
     </w:p>
     <w:p>
@@ -1345,16 +1550,50 @@
       <w:pPr>
         <w:pStyle w:val="Nagwek2"/>
       </w:pPr>
-      <w:r>
-        <w:t>Nested Easter Egg</w:t>
-      </w:r>
-    </w:p>
-    <w:p>
-      <w:r>
-        <w:t xml:space="preserve">Wyzwanie polega na kryptoanalizie pliku eastere.gg. </w:t>
-      </w:r>
-      <w:r>
-        <w:t>Na pierwszy rzut oka można zauważyć == na końcu, co może wskazywać na Base64. Wrzucono ten ciąg do CyberChefa:</w:t>
+      <w:proofErr w:type="spellStart"/>
+      <w:r>
+        <w:t>Nested</w:t>
+      </w:r>
+      <w:proofErr w:type="spellEnd"/>
+      <w:r>
+        <w:t xml:space="preserve"> </w:t>
+      </w:r>
+      <w:proofErr w:type="spellStart"/>
+      <w:r>
+        <w:t>Easter</w:t>
+      </w:r>
+      <w:proofErr w:type="spellEnd"/>
+      <w:r>
+        <w:t xml:space="preserve"> </w:t>
+      </w:r>
+      <w:proofErr w:type="spellStart"/>
+      <w:r>
+        <w:t>Egg</w:t>
+      </w:r>
+      <w:proofErr w:type="spellEnd"/>
+    </w:p>
+    <w:p>
+      <w:r>
+        <w:t xml:space="preserve">Wyzwanie polega na </w:t>
+      </w:r>
+      <w:proofErr w:type="spellStart"/>
+      <w:r>
+        <w:t>kryptoanalizie</w:t>
+      </w:r>
+      <w:proofErr w:type="spellEnd"/>
+      <w:r>
+        <w:t xml:space="preserve"> pliku eastere.gg. </w:t>
+      </w:r>
+      <w:r>
+        <w:t xml:space="preserve">Na pierwszy rzut oka można zauważyć == na końcu, co może wskazywać na Base64. Wrzucono ten ciąg do </w:t>
+      </w:r>
+      <w:proofErr w:type="spellStart"/>
+      <w:r>
+        <w:t>CyberChefa</w:t>
+      </w:r>
+      <w:proofErr w:type="spellEnd"/>
+      <w:r>
+        <w:t>:</w:t>
       </w:r>
     </w:p>
     <w:p>
@@ -1548,6 +1787,313 @@
     <w:p>
       <w:r>
         <w:t>W ten sposób udało się ukończyć wyzwanie.</w:t>
+      </w:r>
+    </w:p>
+    <w:p/>
+    <w:p>
+      <w:pPr>
+        <w:pStyle w:val="Nagwek2"/>
+      </w:pPr>
+      <w:proofErr w:type="spellStart"/>
+      <w:r>
+        <w:t>Misplaced</w:t>
+      </w:r>
+      <w:proofErr w:type="spellEnd"/>
+      <w:r>
+        <w:t xml:space="preserve"> </w:t>
+      </w:r>
+      <w:proofErr w:type="spellStart"/>
+      <w:r>
+        <w:t>Signature</w:t>
+      </w:r>
+      <w:proofErr w:type="spellEnd"/>
+      <w:r>
+        <w:t xml:space="preserve"> File</w:t>
+      </w:r>
+    </w:p>
+    <w:p>
+      <w:r>
+        <w:t xml:space="preserve">Wyzwanie polega na znalezieniu pliku z podpisem SIEM. Link przekierowuje na </w:t>
+      </w:r>
+      <w:proofErr w:type="spellStart"/>
+      <w:r>
+        <w:t>githuba</w:t>
+      </w:r>
+      <w:proofErr w:type="spellEnd"/>
+      <w:r>
+        <w:t>:</w:t>
+      </w:r>
+    </w:p>
+    <w:p>
+      <w:r>
+        <w:rPr>
+          <w:noProof/>
+        </w:rPr>
+        <w:drawing>
+          <wp:inline distT="0" distB="0" distL="0" distR="0" wp14:anchorId="56DDF049" wp14:editId="30FC1D6D">
+            <wp:extent cx="5760720" cy="3423920"/>
+            <wp:effectExtent l="0" t="0" r="0" b="5080"/>
+            <wp:docPr id="2" name="Obraz 2"/>
+            <wp:cNvGraphicFramePr>
+              <a:graphicFrameLocks xmlns:a="http://schemas.openxmlformats.org/drawingml/2006/main" noChangeAspect="1"/>
+            </wp:cNvGraphicFramePr>
+            <a:graphic xmlns:a="http://schemas.openxmlformats.org/drawingml/2006/main">
+              <a:graphicData uri="http://schemas.openxmlformats.org/drawingml/2006/picture">
+                <pic:pic xmlns:pic="http://schemas.openxmlformats.org/drawingml/2006/picture">
+                  <pic:nvPicPr>
+                    <pic:cNvPr id="1" name=""/>
+                    <pic:cNvPicPr/>
+                  </pic:nvPicPr>
+                  <pic:blipFill>
+                    <a:blip r:embed="rId35"/>
+                    <a:stretch>
+                      <a:fillRect/>
+                    </a:stretch>
+                  </pic:blipFill>
+                  <pic:spPr>
+                    <a:xfrm>
+                      <a:off x="0" y="0"/>
+                      <a:ext cx="5760720" cy="3423920"/>
+                    </a:xfrm>
+                    <a:prstGeom prst="rect">
+                      <a:avLst/>
+                    </a:prstGeom>
+                  </pic:spPr>
+                </pic:pic>
+              </a:graphicData>
+            </a:graphic>
+          </wp:inline>
+        </w:drawing>
+      </w:r>
+    </w:p>
+    <w:p>
+      <w:r>
+        <w:t>Przykładowe pliki znajdujące się tam, są o rozszerzeniu .</w:t>
+      </w:r>
+      <w:proofErr w:type="spellStart"/>
+      <w:r>
+        <w:t>yml</w:t>
+      </w:r>
+      <w:proofErr w:type="spellEnd"/>
+      <w:r>
+        <w:t xml:space="preserve">. Ponownie sprawdzano katalog ftp, gdzie jeden plik jest właśnie w tym formacie: </w:t>
+      </w:r>
+      <w:proofErr w:type="spellStart"/>
+      <w:r>
+        <w:t>suspicious_errors.yml</w:t>
+      </w:r>
+      <w:proofErr w:type="spellEnd"/>
+      <w:r>
+        <w:t>.</w:t>
+      </w:r>
+    </w:p>
+    <w:p>
+      <w:r>
+        <w:rPr>
+          <w:noProof/>
+        </w:rPr>
+        <w:lastRenderedPageBreak/>
+        <w:drawing>
+          <wp:inline distT="0" distB="0" distL="0" distR="0" wp14:anchorId="259F9523" wp14:editId="6C79C80C">
+            <wp:extent cx="5760720" cy="2182495"/>
+            <wp:effectExtent l="0" t="0" r="0" b="8255"/>
+            <wp:docPr id="3" name="Obraz 3"/>
+            <wp:cNvGraphicFramePr>
+              <a:graphicFrameLocks xmlns:a="http://schemas.openxmlformats.org/drawingml/2006/main" noChangeAspect="1"/>
+            </wp:cNvGraphicFramePr>
+            <a:graphic xmlns:a="http://schemas.openxmlformats.org/drawingml/2006/main">
+              <a:graphicData uri="http://schemas.openxmlformats.org/drawingml/2006/picture">
+                <pic:pic xmlns:pic="http://schemas.openxmlformats.org/drawingml/2006/picture">
+                  <pic:nvPicPr>
+                    <pic:cNvPr id="1" name=""/>
+                    <pic:cNvPicPr/>
+                  </pic:nvPicPr>
+                  <pic:blipFill>
+                    <a:blip r:embed="rId36"/>
+                    <a:stretch>
+                      <a:fillRect/>
+                    </a:stretch>
+                  </pic:blipFill>
+                  <pic:spPr>
+                    <a:xfrm>
+                      <a:off x="0" y="0"/>
+                      <a:ext cx="5760720" cy="2182495"/>
+                    </a:xfrm>
+                    <a:prstGeom prst="rect">
+                      <a:avLst/>
+                    </a:prstGeom>
+                  </pic:spPr>
+                </pic:pic>
+              </a:graphicData>
+            </a:graphic>
+          </wp:inline>
+        </w:drawing>
+      </w:r>
+    </w:p>
+    <w:p>
+      <w:r>
+        <w:t>Jak w poprzednich przypadkach – pliku nie da się pobrać:</w:t>
+      </w:r>
+    </w:p>
+    <w:p>
+      <w:r>
+        <w:rPr>
+          <w:noProof/>
+        </w:rPr>
+        <w:drawing>
+          <wp:inline distT="0" distB="0" distL="0" distR="0" wp14:anchorId="1553C4D9" wp14:editId="3C30CDEB">
+            <wp:extent cx="5760720" cy="3940810"/>
+            <wp:effectExtent l="0" t="0" r="0" b="2540"/>
+            <wp:docPr id="19" name="Obraz 19"/>
+            <wp:cNvGraphicFramePr>
+              <a:graphicFrameLocks xmlns:a="http://schemas.openxmlformats.org/drawingml/2006/main" noChangeAspect="1"/>
+            </wp:cNvGraphicFramePr>
+            <a:graphic xmlns:a="http://schemas.openxmlformats.org/drawingml/2006/main">
+              <a:graphicData uri="http://schemas.openxmlformats.org/drawingml/2006/picture">
+                <pic:pic xmlns:pic="http://schemas.openxmlformats.org/drawingml/2006/picture">
+                  <pic:nvPicPr>
+                    <pic:cNvPr id="1" name=""/>
+                    <pic:cNvPicPr/>
+                  </pic:nvPicPr>
+                  <pic:blipFill>
+                    <a:blip r:embed="rId37"/>
+                    <a:stretch>
+                      <a:fillRect/>
+                    </a:stretch>
+                  </pic:blipFill>
+                  <pic:spPr>
+                    <a:xfrm>
+                      <a:off x="0" y="0"/>
+                      <a:ext cx="5760720" cy="3940810"/>
+                    </a:xfrm>
+                    <a:prstGeom prst="rect">
+                      <a:avLst/>
+                    </a:prstGeom>
+                  </pic:spPr>
+                </pic:pic>
+              </a:graphicData>
+            </a:graphic>
+          </wp:inline>
+        </w:drawing>
+      </w:r>
+    </w:p>
+    <w:p>
+      <w:r>
+        <w:t xml:space="preserve">Spróbowano ponownie użyć </w:t>
+      </w:r>
+      <w:proofErr w:type="spellStart"/>
+      <w:r>
+        <w:t>Poison</w:t>
+      </w:r>
+      <w:proofErr w:type="spellEnd"/>
+      <w:r>
+        <w:t xml:space="preserve"> </w:t>
+      </w:r>
+      <w:proofErr w:type="spellStart"/>
+      <w:r>
+        <w:t>Null</w:t>
+      </w:r>
+      <w:proofErr w:type="spellEnd"/>
+      <w:r>
+        <w:t xml:space="preserve"> </w:t>
+      </w:r>
+      <w:proofErr w:type="spellStart"/>
+      <w:r>
+        <w:t>Byte</w:t>
+      </w:r>
+      <w:proofErr w:type="spellEnd"/>
+      <w:r>
+        <w:t>:</w:t>
+      </w:r>
+    </w:p>
+    <w:p>
+      <w:r>
+        <w:rPr>
+          <w:noProof/>
+        </w:rPr>
+        <w:drawing>
+          <wp:inline distT="0" distB="0" distL="0" distR="0" wp14:anchorId="13BF1514" wp14:editId="24986653">
+            <wp:extent cx="5514975" cy="933450"/>
+            <wp:effectExtent l="0" t="0" r="9525" b="0"/>
+            <wp:docPr id="33" name="Obraz 33"/>
+            <wp:cNvGraphicFramePr>
+              <a:graphicFrameLocks xmlns:a="http://schemas.openxmlformats.org/drawingml/2006/main" noChangeAspect="1"/>
+            </wp:cNvGraphicFramePr>
+            <a:graphic xmlns:a="http://schemas.openxmlformats.org/drawingml/2006/main">
+              <a:graphicData uri="http://schemas.openxmlformats.org/drawingml/2006/picture">
+                <pic:pic xmlns:pic="http://schemas.openxmlformats.org/drawingml/2006/picture">
+                  <pic:nvPicPr>
+                    <pic:cNvPr id="1" name=""/>
+                    <pic:cNvPicPr/>
+                  </pic:nvPicPr>
+                  <pic:blipFill>
+                    <a:blip r:embed="rId38"/>
+                    <a:stretch>
+                      <a:fillRect/>
+                    </a:stretch>
+                  </pic:blipFill>
+                  <pic:spPr>
+                    <a:xfrm>
+                      <a:off x="0" y="0"/>
+                      <a:ext cx="5514975" cy="933450"/>
+                    </a:xfrm>
+                    <a:prstGeom prst="rect">
+                      <a:avLst/>
+                    </a:prstGeom>
+                  </pic:spPr>
+                </pic:pic>
+              </a:graphicData>
+            </a:graphic>
+          </wp:inline>
+        </w:drawing>
+      </w:r>
+    </w:p>
+    <w:p>
+      <w:r>
+        <w:t>Plik udało się pobrać:</w:t>
+      </w:r>
+    </w:p>
+    <w:p>
+      <w:r>
+        <w:rPr>
+          <w:noProof/>
+        </w:rPr>
+        <w:lastRenderedPageBreak/>
+        <w:drawing>
+          <wp:inline distT="0" distB="0" distL="0" distR="0" wp14:anchorId="7D26E07A" wp14:editId="600AF9BF">
+            <wp:extent cx="5760720" cy="4381500"/>
+            <wp:effectExtent l="0" t="0" r="0" b="0"/>
+            <wp:docPr id="36" name="Obraz 36"/>
+            <wp:cNvGraphicFramePr>
+              <a:graphicFrameLocks xmlns:a="http://schemas.openxmlformats.org/drawingml/2006/main" noChangeAspect="1"/>
+            </wp:cNvGraphicFramePr>
+            <a:graphic xmlns:a="http://schemas.openxmlformats.org/drawingml/2006/main">
+              <a:graphicData uri="http://schemas.openxmlformats.org/drawingml/2006/picture">
+                <pic:pic xmlns:pic="http://schemas.openxmlformats.org/drawingml/2006/picture">
+                  <pic:nvPicPr>
+                    <pic:cNvPr id="1" name=""/>
+                    <pic:cNvPicPr/>
+                  </pic:nvPicPr>
+                  <pic:blipFill>
+                    <a:blip r:embed="rId39"/>
+                    <a:stretch>
+                      <a:fillRect/>
+                    </a:stretch>
+                  </pic:blipFill>
+                  <pic:spPr>
+                    <a:xfrm>
+                      <a:off x="0" y="0"/>
+                      <a:ext cx="5760720" cy="4381500"/>
+                    </a:xfrm>
+                    <a:prstGeom prst="rect">
+                      <a:avLst/>
+                    </a:prstGeom>
+                  </pic:spPr>
+                </pic:pic>
+              </a:graphicData>
+            </a:graphic>
+          </wp:inline>
+        </w:drawing>
       </w:r>
     </w:p>
     <w:sectPr>

</xml_diff>